<commit_message>
Navbar and Post button on forum (in Progress)
</commit_message>
<xml_diff>
--- a/Word/DetailForumWuWa.docx
+++ b/Word/DetailForumWuWa.docx
@@ -122,14 +122,26 @@
       </w:r>
       <w:proofErr w:type="spellStart"/>
       <w:r>
+        <w:rPr>
+          <w:i/>
+          <w:iCs/>
+        </w:rPr>
         <w:t>Wuthering</w:t>
       </w:r>
       <w:proofErr w:type="spellEnd"/>
       <w:r>
+        <w:rPr>
+          <w:i/>
+          <w:iCs/>
+        </w:rPr>
         <w:t xml:space="preserve"> </w:t>
       </w:r>
       <w:proofErr w:type="spellStart"/>
       <w:r>
+        <w:rPr>
+          <w:i/>
+          <w:iCs/>
+        </w:rPr>
         <w:t>Waves</w:t>
       </w:r>
       <w:proofErr w:type="spellEnd"/>
@@ -196,6 +208,9 @@
       <w:r>
         <w:t xml:space="preserve">secara global oleh </w:t>
       </w:r>
+      <w:r>
+        <w:t>“</w:t>
+      </w:r>
       <w:proofErr w:type="spellStart"/>
       <w:r>
         <w:t>Kuro</w:t>
@@ -203,6 +218,9 @@
       <w:proofErr w:type="spellEnd"/>
       <w:r>
         <w:t xml:space="preserve"> Games</w:t>
+      </w:r>
+      <w:r>
+        <w:t>”</w:t>
       </w:r>
       <w:r>
         <w:t xml:space="preserve"> pada 22 Mei 2024. </w:t>
@@ -367,10 +385,7 @@
         </w:numPr>
       </w:pPr>
       <w:r>
-        <w:t xml:space="preserve">Deskripsi Singkat Website: </w:t>
-      </w:r>
-      <w:r>
-        <w:t>Website ini berisi daftar “</w:t>
+        <w:t>Deskripsi Singkat Website: Website ini berisi daftar “</w:t>
       </w:r>
       <w:proofErr w:type="spellStart"/>
       <w:r>
@@ -447,7 +462,13 @@
         <w:t>”</w:t>
       </w:r>
       <w:r>
-        <w:t>. Sebagai forum, tentunya akan ada kolom untuk berkomentar dan berdiskusi antar pengguna.</w:t>
+        <w:t xml:space="preserve">. Sebagai forum, tentunya akan ada </w:t>
+      </w:r>
+      <w:r>
+        <w:t>halaman</w:t>
+      </w:r>
+      <w:r>
+        <w:t xml:space="preserve"> untuk berkomentar dan berdiskusi antar pengguna.</w:t>
       </w:r>
     </w:p>
     <w:p>
@@ -588,6 +609,150 @@
       </w:r>
     </w:p>
     <w:p/>
+    <w:p>
+      <w:r>
+        <w:t>Referensi desain saat ini:</w:t>
+      </w:r>
+    </w:p>
+    <w:p>
+      <w:pPr>
+        <w:pStyle w:val="ListParagraph"/>
+        <w:numPr>
+          <w:ilvl w:val="0"/>
+          <w:numId w:val="1"/>
+        </w:numPr>
+        <w:rPr>
+          <w:i/>
+          <w:iCs/>
+        </w:rPr>
+      </w:pPr>
+      <w:hyperlink r:id="rId6" w:history="1">
+        <w:r>
+          <w:rPr>
+            <w:rStyle w:val="Hyperlink"/>
+            <w:i/>
+            <w:iCs/>
+          </w:rPr>
+          <w:t>https://youtu.be/p1GmFCGuVjw?feature=shared</w:t>
+        </w:r>
+      </w:hyperlink>
+    </w:p>
+    <w:p>
+      <w:pPr>
+        <w:pStyle w:val="ListParagraph"/>
+        <w:numPr>
+          <w:ilvl w:val="0"/>
+          <w:numId w:val="1"/>
+        </w:numPr>
+      </w:pPr>
+      <w:hyperlink r:id="rId7" w:history="1">
+        <w:r>
+          <w:rPr>
+            <w:rStyle w:val="Hyperlink"/>
+            <w:i/>
+            <w:iCs/>
+          </w:rPr>
+          <w:t>https://gi.yatta.moe/en</w:t>
+        </w:r>
+      </w:hyperlink>
+      <w:r>
+        <w:br/>
+      </w:r>
+    </w:p>
+    <w:p>
+      <w:r>
+        <w:t xml:space="preserve">Referensi </w:t>
+      </w:r>
+      <w:proofErr w:type="spellStart"/>
+      <w:r>
+        <w:t>content</w:t>
+      </w:r>
+      <w:proofErr w:type="spellEnd"/>
+      <w:r>
+        <w:t>:</w:t>
+      </w:r>
+    </w:p>
+    <w:p>
+      <w:pPr>
+        <w:pStyle w:val="ListParagraph"/>
+        <w:numPr>
+          <w:ilvl w:val="0"/>
+          <w:numId w:val="1"/>
+        </w:numPr>
+        <w:rPr>
+          <w:i/>
+          <w:iCs/>
+        </w:rPr>
+      </w:pPr>
+      <w:proofErr w:type="spellStart"/>
+      <w:r>
+        <w:rPr>
+          <w:i/>
+          <w:iCs/>
+        </w:rPr>
+        <w:t>Game</w:t>
+      </w:r>
+      <w:proofErr w:type="spellEnd"/>
+      <w:r>
+        <w:rPr>
+          <w:i/>
+          <w:iCs/>
+        </w:rPr>
+        <w:t xml:space="preserve">: </w:t>
+      </w:r>
+      <w:proofErr w:type="spellStart"/>
+      <w:r>
+        <w:rPr>
+          <w:i/>
+          <w:iCs/>
+        </w:rPr>
+        <w:t>Wuthering</w:t>
+      </w:r>
+      <w:proofErr w:type="spellEnd"/>
+      <w:r>
+        <w:rPr>
+          <w:i/>
+          <w:iCs/>
+        </w:rPr>
+        <w:t xml:space="preserve"> </w:t>
+      </w:r>
+      <w:proofErr w:type="spellStart"/>
+      <w:r>
+        <w:rPr>
+          <w:i/>
+          <w:iCs/>
+        </w:rPr>
+        <w:t>Waves</w:t>
+      </w:r>
+      <w:proofErr w:type="spellEnd"/>
+    </w:p>
+    <w:p>
+      <w:pPr>
+        <w:pStyle w:val="ListParagraph"/>
+        <w:numPr>
+          <w:ilvl w:val="0"/>
+          <w:numId w:val="1"/>
+        </w:numPr>
+      </w:pPr>
+      <w:r>
+        <w:t xml:space="preserve">Website </w:t>
+      </w:r>
+      <w:proofErr w:type="spellStart"/>
+      <w:r>
+        <w:rPr>
+          <w:i/>
+          <w:iCs/>
+        </w:rPr>
+        <w:t>fandom</w:t>
+      </w:r>
+      <w:proofErr w:type="spellEnd"/>
+      <w:r>
+        <w:t xml:space="preserve"> berbagai konten: </w:t>
+      </w:r>
+      <w:r>
+        <w:t>https://wutheringwaves.fandom.com/wiki/Wuthering_Waves_Wiki</w:t>
+      </w:r>
+    </w:p>
     <w:sectPr>
       <w:pgSz w:w="11906" w:h="16838"/>
       <w:pgMar w:top="1440" w:right="1440" w:bottom="1440" w:left="1440" w:header="708" w:footer="708" w:gutter="0"/>
@@ -1248,6 +1413,29 @@
       <w:contextualSpacing/>
     </w:pPr>
   </w:style>
+  <w:style w:type="character" w:styleId="Hyperlink">
+    <w:name w:val="Hyperlink"/>
+    <w:basedOn w:val="DefaultParagraphFont"/>
+    <w:uiPriority w:val="99"/>
+    <w:unhideWhenUsed/>
+    <w:rsid w:val="00B34C88"/>
+    <w:rPr>
+      <w:color w:val="0563C1" w:themeColor="hyperlink"/>
+      <w:u w:val="single"/>
+    </w:rPr>
+  </w:style>
+  <w:style w:type="character" w:styleId="UnresolvedMention">
+    <w:name w:val="Unresolved Mention"/>
+    <w:basedOn w:val="DefaultParagraphFont"/>
+    <w:uiPriority w:val="99"/>
+    <w:semiHidden/>
+    <w:unhideWhenUsed/>
+    <w:rsid w:val="00B34C88"/>
+    <w:rPr>
+      <w:color w:val="605E5C"/>
+      <w:shd w:val="clear" w:color="auto" w:fill="E1DFDD"/>
+    </w:rPr>
+  </w:style>
 </w:styles>
 </file>
 

</xml_diff>